<commit_message>
correcting a fucking typo
</commit_message>
<xml_diff>
--- a/document/coverletter/Cover-letter-journal1_08_01_2021.docx
+++ b/document/coverletter/Cover-letter-journal1_08_01_2021.docx
@@ -41,7 +41,7 @@
                 <wp:positionV relativeFrom="paragraph">
                   <wp:posOffset>-843915</wp:posOffset>
                 </wp:positionV>
-                <wp:extent cx="1444625" cy="4162425"/>
+                <wp:extent cx="1445260" cy="4163060"/>
                 <wp:effectExtent l="0" t="0" r="0" b="0"/>
                 <wp:wrapNone/>
                 <wp:docPr id="1" name="Frame8"/>
@@ -52,7 +52,7 @@
                       <wps:spPr>
                         <a:xfrm>
                           <a:off x="0" y="0"/>
-                          <a:ext cx="1443960" cy="4161960"/>
+                          <a:ext cx="1444680" cy="4162320"/>
                         </a:xfrm>
                         <a:prstGeom prst="rect">
                           <a:avLst/>
@@ -99,64 +99,8 @@
                           </w:p>
                           <w:p>
                             <w:pPr>
-                              <w:pStyle w:val="MARNORM6510"/>
-                              <w:rPr>
-                                <w:color w:val="auto"/>
-                              </w:rPr>
-                            </w:pPr>
-                            <w:r>
-                              <w:rPr>
-                                <w:color w:val="auto"/>
-                                <w:lang w:val="es-ES"/>
-                              </w:rPr>
-                              <w:t>Prof. Dr.-lng.</w:t>
-                            </w:r>
-                          </w:p>
-                          <w:p>
-                            <w:pPr>
-                              <w:pStyle w:val="MARFETT8510"/>
-                              <w:rPr>
-                                <w:color w:val="auto"/>
-                              </w:rPr>
-                            </w:pPr>
-                            <w:r>
-                              <w:rPr>
-                                <w:color w:val="auto"/>
-                                <w:lang w:val="es-ES"/>
-                              </w:rPr>
-                              <w:t>Alberto García-Ortiz</w:t>
-                            </w:r>
-                          </w:p>
-                          <w:p>
-                            <w:pPr>
-                              <w:pStyle w:val="MARFETT8510"/>
-                              <w:rPr>
-                                <w:rFonts w:ascii="Arial" w:hAnsi="Arial" w:eastAsia="Times" w:cs="Times New Roman"/>
-                                <w:b/>
-                                <w:b/>
-                                <w:color w:val="auto"/>
-                                <w:sz w:val="17"/>
-                                <w:szCs w:val="20"/>
-                                <w:lang w:val="es-ES" w:eastAsia="de-DE" w:bidi="ar-SA"/>
-                              </w:rPr>
-                            </w:pPr>
-                            <w:r>
-                              <w:rPr>
-                                <w:rFonts w:eastAsia="Times" w:cs="Times New Roman"/>
-                                <w:b/>
-                                <w:color w:val="auto"/>
-                                <w:sz w:val="17"/>
-                                <w:szCs w:val="20"/>
-                                <w:lang w:val="es-ES" w:eastAsia="de-DE" w:bidi="ar-SA"/>
-                              </w:rPr>
-                            </w:r>
-                          </w:p>
-                          <w:p>
-                            <w:pPr>
                               <w:pStyle w:val="MARNORM6585"/>
-                              <w:rPr>
-                                <w:color w:val="auto"/>
-                              </w:rPr>
+                              <w:rPr/>
                             </w:pPr>
                             <w:r>
                               <w:rPr>
@@ -209,52 +153,39 @@
                           <w:p>
                             <w:pPr>
                               <w:pStyle w:val="MARNORM6585"/>
-                              <w:rPr>
-                                <w:color w:val="auto"/>
-                              </w:rPr>
+                              <w:widowControl/>
+                              <w:tabs>
+                                <w:tab w:val="left" w:pos="567" w:leader="none"/>
+                              </w:tabs>
+                              <w:suppressAutoHyphens w:val="true"/>
+                              <w:bidi w:val="0"/>
+                              <w:spacing w:lineRule="exact" w:line="170"/>
+                              <w:ind w:left="0" w:right="0" w:hanging="0"/>
+                              <w:jc w:val="left"/>
+                              <w:rPr/>
                             </w:pPr>
                             <w:r>
                               <w:rPr>
                                 <w:color w:val="auto"/>
                                 <w:lang w:val="sv-SE"/>
                               </w:rPr>
-                              <w:t xml:space="preserve">Telefon </w:t>
-                              <w:tab/>
-                              <w:t>(0421) 218 - 62533</w:t>
+                              <w:t>e-</w:t>
                             </w:r>
-                          </w:p>
-                          <w:p>
-                            <w:pPr>
-                              <w:pStyle w:val="MARNORM6585"/>
-                              <w:rPr>
-                                <w:color w:val="auto"/>
-                              </w:rPr>
-                            </w:pPr>
                             <w:r>
                               <w:rPr>
                                 <w:color w:val="auto"/>
                                 <w:lang w:val="sv-SE"/>
                               </w:rPr>
-                              <w:t xml:space="preserve">Fax </w:t>
-                              <w:tab/>
-                              <w:t>(0421) 218 - 98 62533</w:t>
+                              <w:t>m</w:t>
                             </w:r>
-                          </w:p>
-                          <w:p>
-                            <w:pPr>
-                              <w:pStyle w:val="MARNORM6585"/>
-                              <w:rPr>
-                                <w:color w:val="auto"/>
-                              </w:rPr>
-                            </w:pPr>
                             <w:r>
                               <w:rPr>
                                 <w:color w:val="auto"/>
                                 <w:lang w:val="sv-SE"/>
                               </w:rPr>
-                              <w:t xml:space="preserve">eMail </w:t>
+                              <w:t xml:space="preserve">ail </w:t>
                               <w:tab/>
-                              <w:t>agarcia@item.uni-bremen.de</w:t>
+                              <w:t>nevarez@item.uni-bremen.de</w:t>
                             </w:r>
                           </w:p>
                           <w:p>
@@ -324,7 +255,7 @@
           </mc:Choice>
           <mc:Fallback>
             <w:pict>
-              <v:rect id="shape_0" ID="Frame8" stroked="f" style="position:absolute;margin-left:383.15pt;margin-top:-66.45pt;width:113.65pt;height:327.65pt">
+              <v:rect id="shape_0" ID="Frame8" stroked="f" style="position:absolute;margin-left:383.15pt;margin-top:-66.45pt;width:113.7pt;height:327.7pt">
                 <w10:wrap type="square"/>
                 <v:fill o:detectmouseclick="t" on="false"/>
                 <v:stroke color="#3465a4" joinstyle="round" endcap="flat"/>
@@ -359,64 +290,8 @@
                     </w:p>
                     <w:p>
                       <w:pPr>
-                        <w:pStyle w:val="MARNORM6510"/>
-                        <w:rPr>
-                          <w:color w:val="auto"/>
-                        </w:rPr>
-                      </w:pPr>
-                      <w:r>
-                        <w:rPr>
-                          <w:color w:val="auto"/>
-                          <w:lang w:val="es-ES"/>
-                        </w:rPr>
-                        <w:t>Prof. Dr.-lng.</w:t>
-                      </w:r>
-                    </w:p>
-                    <w:p>
-                      <w:pPr>
-                        <w:pStyle w:val="MARFETT8510"/>
-                        <w:rPr>
-                          <w:color w:val="auto"/>
-                        </w:rPr>
-                      </w:pPr>
-                      <w:r>
-                        <w:rPr>
-                          <w:color w:val="auto"/>
-                          <w:lang w:val="es-ES"/>
-                        </w:rPr>
-                        <w:t>Alberto García-Ortiz</w:t>
-                      </w:r>
-                    </w:p>
-                    <w:p>
-                      <w:pPr>
-                        <w:pStyle w:val="MARFETT8510"/>
-                        <w:rPr>
-                          <w:rFonts w:ascii="Arial" w:hAnsi="Arial" w:eastAsia="Times" w:cs="Times New Roman"/>
-                          <w:b/>
-                          <w:b/>
-                          <w:color w:val="auto"/>
-                          <w:sz w:val="17"/>
-                          <w:szCs w:val="20"/>
-                          <w:lang w:val="es-ES" w:eastAsia="de-DE" w:bidi="ar-SA"/>
-                        </w:rPr>
-                      </w:pPr>
-                      <w:r>
-                        <w:rPr>
-                          <w:rFonts w:eastAsia="Times" w:cs="Times New Roman"/>
-                          <w:b/>
-                          <w:color w:val="auto"/>
-                          <w:sz w:val="17"/>
-                          <w:szCs w:val="20"/>
-                          <w:lang w:val="es-ES" w:eastAsia="de-DE" w:bidi="ar-SA"/>
-                        </w:rPr>
-                      </w:r>
-                    </w:p>
-                    <w:p>
-                      <w:pPr>
                         <w:pStyle w:val="MARNORM6585"/>
-                        <w:rPr>
-                          <w:color w:val="auto"/>
-                        </w:rPr>
+                        <w:rPr/>
                       </w:pPr>
                       <w:r>
                         <w:rPr>
@@ -469,52 +344,39 @@
                     <w:p>
                       <w:pPr>
                         <w:pStyle w:val="MARNORM6585"/>
-                        <w:rPr>
-                          <w:color w:val="auto"/>
-                        </w:rPr>
+                        <w:widowControl/>
+                        <w:tabs>
+                          <w:tab w:val="left" w:pos="567" w:leader="none"/>
+                        </w:tabs>
+                        <w:suppressAutoHyphens w:val="true"/>
+                        <w:bidi w:val="0"/>
+                        <w:spacing w:lineRule="exact" w:line="170"/>
+                        <w:ind w:left="0" w:right="0" w:hanging="0"/>
+                        <w:jc w:val="left"/>
+                        <w:rPr/>
                       </w:pPr>
                       <w:r>
                         <w:rPr>
                           <w:color w:val="auto"/>
                           <w:lang w:val="sv-SE"/>
                         </w:rPr>
-                        <w:t xml:space="preserve">Telefon </w:t>
-                        <w:tab/>
-                        <w:t>(0421) 218 - 62533</w:t>
+                        <w:t>e-</w:t>
                       </w:r>
-                    </w:p>
-                    <w:p>
-                      <w:pPr>
-                        <w:pStyle w:val="MARNORM6585"/>
-                        <w:rPr>
-                          <w:color w:val="auto"/>
-                        </w:rPr>
-                      </w:pPr>
                       <w:r>
                         <w:rPr>
                           <w:color w:val="auto"/>
                           <w:lang w:val="sv-SE"/>
                         </w:rPr>
-                        <w:t xml:space="preserve">Fax </w:t>
-                        <w:tab/>
-                        <w:t>(0421) 218 - 98 62533</w:t>
+                        <w:t>m</w:t>
                       </w:r>
-                    </w:p>
-                    <w:p>
-                      <w:pPr>
-                        <w:pStyle w:val="MARNORM6585"/>
-                        <w:rPr>
-                          <w:color w:val="auto"/>
-                        </w:rPr>
-                      </w:pPr>
                       <w:r>
                         <w:rPr>
                           <w:color w:val="auto"/>
                           <w:lang w:val="sv-SE"/>
                         </w:rPr>
-                        <w:t xml:space="preserve">eMail </w:t>
+                        <w:t xml:space="preserve">ail </w:t>
                         <w:tab/>
-                        <w:t>agarcia@item.uni-bremen.de</w:t>
+                        <w:t>nevarez@item.uni-bremen.de</w:t>
                       </w:r>
                     </w:p>
                     <w:p>
@@ -582,156 +444,11 @@
     <w:p>
       <w:pPr>
         <w:pStyle w:val="Normal"/>
-        <w:rPr/>
-      </w:pPr>
-      <w:r>
         <w:rPr>
           <w:rFonts w:cs="Arial"/>
           <w:b/>
+          <w:b/>
           <w:sz w:val="22"/>
-          <w:lang w:val="en-US"/>
-        </w:rPr>
-        <w:t>Submission: Accelerating Spike-by-Spike Neural Networks on FPGA with Hybrid Custom Floating-Point and Logarithmic Dot-Product Approximation.</w:t>
-      </w:r>
-    </w:p>
-    <w:p>
-      <w:pPr>
-        <w:pStyle w:val="Normal"/>
-        <w:rPr>
-          <w:rFonts w:ascii="Arial" w:hAnsi="Arial" w:eastAsia="Times" w:cs="Arial"/>
-          <w:b/>
-          <w:b/>
-          <w:color w:val="00000A"/>
-          <w:sz w:val="22"/>
-          <w:szCs w:val="20"/>
-          <w:lang w:val="en-US" w:eastAsia="de-DE" w:bidi="ar-SA"/>
-        </w:rPr>
-      </w:pPr>
-      <w:r>
-        <w:rPr>
-          <w:rFonts w:eastAsia="Times" w:cs="Arial"/>
-          <w:b/>
-          <w:color w:val="00000A"/>
-          <w:sz w:val="22"/>
-          <w:szCs w:val="20"/>
-          <w:lang w:val="en-US" w:eastAsia="de-DE" w:bidi="ar-SA"/>
-        </w:rPr>
-      </w:r>
-    </w:p>
-    <w:p>
-      <w:pPr>
-        <w:pStyle w:val="Normal"/>
-        <w:spacing w:lineRule="auto" w:line="240"/>
-        <w:rPr>
-          <w:rFonts w:ascii="Arial" w:hAnsi="Arial" w:eastAsia="Times" w:cs="Times New Roman"/>
-          <w:color w:val="00000A"/>
-          <w:sz w:val="20"/>
-          <w:szCs w:val="20"/>
-          <w:lang w:val="de-DE" w:eastAsia="de-DE" w:bidi="ar-SA"/>
-        </w:rPr>
-      </w:pPr>
-      <w:r>
-        <w:rPr>
-          <w:rFonts w:eastAsia="Times" w:cs="Times New Roman"/>
-          <w:color w:val="00000A"/>
-          <w:sz w:val="20"/>
-          <w:szCs w:val="20"/>
-          <w:lang w:val="de-DE" w:eastAsia="de-DE" w:bidi="ar-SA"/>
-        </w:rPr>
-      </w:r>
-    </w:p>
-    <w:p>
-      <w:pPr>
-        <w:pStyle w:val="Normal"/>
-        <w:spacing w:lineRule="auto" w:line="240"/>
-        <w:rPr>
-          <w:rFonts w:ascii="Arial" w:hAnsi="Arial" w:eastAsia="Times" w:cs="Times New Roman"/>
-          <w:color w:val="00000A"/>
-          <w:sz w:val="20"/>
-          <w:szCs w:val="20"/>
-          <w:lang w:val="de-DE" w:eastAsia="de-DE" w:bidi="ar-SA"/>
-        </w:rPr>
-      </w:pPr>
-      <w:r>
-        <w:rPr>
-          <w:rFonts w:eastAsia="Times" w:cs="Times New Roman"/>
-          <w:color w:val="00000A"/>
-          <w:sz w:val="20"/>
-          <w:szCs w:val="20"/>
-          <w:lang w:val="de-DE" w:eastAsia="de-DE" w:bidi="ar-SA"/>
-        </w:rPr>
-      </w:r>
-    </w:p>
-    <w:p>
-      <w:pPr>
-        <w:pStyle w:val="Normal"/>
-        <w:spacing w:lineRule="auto" w:line="240"/>
-        <w:rPr>
-          <w:rFonts w:ascii="Arial" w:hAnsi="Arial" w:eastAsia="Times" w:cs="Times New Roman"/>
-          <w:color w:val="00000A"/>
-          <w:sz w:val="20"/>
-          <w:szCs w:val="20"/>
-          <w:lang w:val="de-DE" w:eastAsia="de-DE" w:bidi="ar-SA"/>
-        </w:rPr>
-      </w:pPr>
-      <w:r>
-        <w:rPr>
-          <w:rFonts w:eastAsia="Times" w:cs="Times New Roman"/>
-          <w:color w:val="00000A"/>
-          <w:sz w:val="20"/>
-          <w:szCs w:val="20"/>
-          <w:lang w:val="de-DE" w:eastAsia="de-DE" w:bidi="ar-SA"/>
-        </w:rPr>
-      </w:r>
-    </w:p>
-    <w:p>
-      <w:pPr>
-        <w:pStyle w:val="Normal"/>
-        <w:spacing w:lineRule="auto" w:line="240"/>
-        <w:rPr>
-          <w:rFonts w:ascii="Arial" w:hAnsi="Arial" w:eastAsia="Times" w:cs="Times New Roman"/>
-          <w:color w:val="00000A"/>
-          <w:sz w:val="20"/>
-          <w:szCs w:val="20"/>
-          <w:lang w:val="de-DE" w:eastAsia="de-DE" w:bidi="ar-SA"/>
-        </w:rPr>
-      </w:pPr>
-      <w:r>
-        <w:rPr>
-          <w:rFonts w:eastAsia="Times" w:cs="Times New Roman"/>
-          <w:color w:val="00000A"/>
-          <w:sz w:val="20"/>
-          <w:szCs w:val="20"/>
-          <w:lang w:val="de-DE" w:eastAsia="de-DE" w:bidi="ar-SA"/>
-        </w:rPr>
-      </w:r>
-    </w:p>
-    <w:p>
-      <w:pPr>
-        <w:pStyle w:val="Normal"/>
-        <w:spacing w:lineRule="auto" w:line="240"/>
-        <w:jc w:val="both"/>
-        <w:rPr/>
-      </w:pPr>
-      <w:r>
-        <w:rPr>
-          <w:rFonts w:cs="Arial" w:ascii="Nimbus Roman No9 L" w:hAnsi="Nimbus Roman No9 L"/>
-          <w:sz w:val="22"/>
-          <w:szCs w:val="22"/>
-          <w:lang w:val="en-US"/>
-        </w:rPr>
-        <w:t>Dear associated editor,</w:t>
-      </w:r>
-    </w:p>
-    <w:p>
-      <w:pPr>
-        <w:pStyle w:val="Normal"/>
-        <w:spacing w:lineRule="auto" w:line="240"/>
-        <w:jc w:val="both"/>
-        <w:rPr>
-          <w:rFonts w:ascii="Nimbus Roman No9 L" w:hAnsi="Nimbus Roman No9 L" w:cs="NimbusRomNo9L-Regu"/>
-          <w:sz w:val="22"/>
-          <w:szCs w:val="22"/>
           <w:lang w:val="en-US"/>
         </w:rPr>
       </w:pPr>
@@ -741,159 +458,93 @@
     </w:p>
     <w:p>
       <w:pPr>
-        <w:pStyle w:val="TextBody"/>
-        <w:spacing w:lineRule="auto" w:line="240"/>
-        <w:jc w:val="both"/>
-        <w:rPr>
-          <w:rFonts w:ascii="Times New Roman" w:hAnsi="Times New Roman"/>
-          <w:b w:val="false"/>
-          <w:i w:val="false"/>
-          <w:caps w:val="false"/>
-          <w:smallCaps w:val="false"/>
-          <w:strike w:val="false"/>
-          <w:dstrike w:val="false"/>
-          <w:color w:val="00000A"/>
+        <w:pStyle w:val="Normal"/>
+        <w:rPr>
+          <w:rFonts w:cs="Arial"/>
+          <w:b/>
+          <w:b/>
           <w:sz w:val="22"/>
-          <w:u w:val="none"/>
-          <w:effect w:val="none"/>
+          <w:lang w:val="en-US"/>
         </w:rPr>
       </w:pPr>
-      <w:bookmarkStart w:id="0" w:name="docs-internal-guid-c2206fe3-7fff-8e48-ca"/>
-      <w:bookmarkEnd w:id="0"/>
       <w:r>
-        <w:rPr>
-          <w:rFonts w:cs="Arial" w:ascii="Nimbus Roman No9 L" w:hAnsi="Nimbus Roman No9 L"/>
-          <w:b w:val="false"/>
-          <w:i w:val="false"/>
-          <w:caps w:val="false"/>
-          <w:smallCaps w:val="false"/>
-          <w:strike w:val="false"/>
-          <w:dstrike w:val="false"/>
-          <w:color w:val="00000A"/>
-          <w:sz w:val="22"/>
-          <w:szCs w:val="22"/>
-          <w:u w:val="none"/>
-          <w:effect w:val="none"/>
-          <w:lang w:val="en-US"/>
-        </w:rPr>
-        <w:t>We wish to submit our manuscript entitled, "Accelerating Spike-by-Spike Neural Networks on FPGA with Hybrid Custom Floating-Point and Logarithmic Dot-Product Approximation" for consideration as a research article in IEEE Access Journal.</w:t>
+        <w:rPr/>
       </w:r>
     </w:p>
     <w:p>
       <w:pPr>
-        <w:pStyle w:val="TextBody"/>
-        <w:bidi w:val="0"/>
-        <w:spacing w:lineRule="auto" w:line="288" w:before="200" w:after="0"/>
-        <w:jc w:val="both"/>
-        <w:rPr>
-          <w:rFonts w:ascii="Times New Roman" w:hAnsi="Times New Roman"/>
-          <w:b w:val="false"/>
+        <w:pStyle w:val="Heading5"/>
+        <w:rPr/>
+      </w:pPr>
+      <w:r>
+        <w:rPr>
+          <w:rFonts w:cs="Arial" w:ascii="Open Sans" w:hAnsi="Open Sans"/>
+          <w:b/>
           <w:i w:val="false"/>
           <w:caps w:val="false"/>
           <w:smallCaps w:val="false"/>
-          <w:strike w:val="false"/>
-          <w:dstrike w:val="false"/>
-          <w:color w:val="00000A"/>
+          <w:color w:val="000000"/>
+          <w:spacing w:val="0"/>
           <w:sz w:val="22"/>
-          <w:u w:val="none"/>
-          <w:effect w:val="none"/>
-        </w:rPr>
-      </w:pPr>
-      <w:r>
-        <w:rPr>
-          <w:rFonts w:ascii="Times New Roman" w:hAnsi="Times New Roman"/>
-          <w:b w:val="false"/>
-          <w:i w:val="false"/>
-          <w:caps w:val="false"/>
-          <w:smallCaps w:val="false"/>
-          <w:strike w:val="false"/>
-          <w:dstrike w:val="false"/>
-          <w:color w:val="00000A"/>
-          <w:sz w:val="22"/>
-          <w:u w:val="none"/>
-          <w:effect w:val="none"/>
-        </w:rPr>
-        <w:t>In this paper, we present a scalable platform architecture for Spike-by-Spike neural network computation in embedded systems with hardware acceleration using vector dot-product approximation.</w:t>
+          <w:lang w:val="en-US"/>
+        </w:rPr>
+        <w:t>Letter of reference to Imperial College London.</w:t>
       </w:r>
     </w:p>
     <w:p>
       <w:pPr>
-        <w:pStyle w:val="TextBody"/>
-        <w:bidi w:val="0"/>
-        <w:spacing w:lineRule="auto" w:line="288" w:before="200" w:after="0"/>
-        <w:jc w:val="both"/>
-        <w:rPr>
-          <w:rFonts w:ascii="Times New Roman" w:hAnsi="Times New Roman"/>
-          <w:b w:val="false"/>
-          <w:i w:val="false"/>
-          <w:caps w:val="false"/>
-          <w:smallCaps w:val="false"/>
-          <w:strike w:val="false"/>
-          <w:dstrike w:val="false"/>
+        <w:pStyle w:val="Normal"/>
+        <w:spacing w:lineRule="auto" w:line="240"/>
+        <w:rPr>
+          <w:rFonts w:ascii="Arial" w:hAnsi="Arial" w:eastAsia="Times" w:cs="Times New Roman"/>
           <w:color w:val="00000A"/>
-          <w:sz w:val="22"/>
-          <w:u w:val="none"/>
-          <w:effect w:val="none"/>
+          <w:sz w:val="20"/>
+          <w:szCs w:val="20"/>
+          <w:lang w:val="de-DE" w:eastAsia="de-DE" w:bidi="ar-SA"/>
         </w:rPr>
       </w:pPr>
       <w:r>
         <w:rPr>
-          <w:rFonts w:ascii="Times New Roman" w:hAnsi="Times New Roman"/>
-          <w:b w:val="false"/>
-          <w:i w:val="false"/>
-          <w:caps w:val="false"/>
-          <w:smallCaps w:val="false"/>
-          <w:strike w:val="false"/>
-          <w:dstrike w:val="false"/>
+          <w:rFonts w:eastAsia="Times" w:cs="Times New Roman"/>
           <w:color w:val="00000A"/>
-          <w:sz w:val="22"/>
-          <w:u w:val="none"/>
-          <w:effect w:val="none"/>
-        </w:rPr>
-        <w:t>The key contribution of our research is the design of a dot-product hardware unit based on approximate computing with hybrid custom floating-point and logarithmic number representation. This approach leverages the intrinsic error resilience of neural networks to reduce computational latency, memory footprint, and power dissipation while preserving inference accuracy. Our vector dot-product approximation approach can be adaptable for other error resilient applications (e.g., image/video processing).</w:t>
+          <w:sz w:val="20"/>
+          <w:szCs w:val="20"/>
+          <w:lang w:val="de-DE" w:eastAsia="de-DE" w:bidi="ar-SA"/>
+        </w:rPr>
       </w:r>
     </w:p>
     <w:p>
       <w:pPr>
-        <w:pStyle w:val="TextBody"/>
-        <w:bidi w:val="0"/>
-        <w:spacing w:lineRule="auto" w:line="288" w:before="200" w:after="0"/>
-        <w:jc w:val="both"/>
-        <w:rPr>
-          <w:rFonts w:ascii="Times New Roman" w:hAnsi="Times New Roman"/>
-          <w:b w:val="false"/>
-          <w:i w:val="false"/>
-          <w:caps w:val="false"/>
-          <w:smallCaps w:val="false"/>
-          <w:strike w:val="false"/>
-          <w:dstrike w:val="false"/>
+        <w:pStyle w:val="Normal"/>
+        <w:spacing w:lineRule="auto" w:line="240"/>
+        <w:rPr>
+          <w:rFonts w:ascii="Arial" w:hAnsi="Arial" w:eastAsia="Times" w:cs="Times New Roman"/>
           <w:color w:val="00000A"/>
-          <w:sz w:val="22"/>
-          <w:u w:val="none"/>
-          <w:effect w:val="none"/>
+          <w:sz w:val="20"/>
+          <w:szCs w:val="20"/>
+          <w:lang w:val="de-DE" w:eastAsia="de-DE" w:bidi="ar-SA"/>
         </w:rPr>
       </w:pPr>
       <w:r>
         <w:rPr>
-          <w:rFonts w:ascii="Times New Roman" w:hAnsi="Times New Roman"/>
-          <w:b w:val="false"/>
-          <w:i w:val="false"/>
-          <w:caps w:val="false"/>
-          <w:smallCaps w:val="false"/>
-          <w:strike w:val="false"/>
-          <w:dstrike w:val="false"/>
+          <w:rFonts w:eastAsia="Times" w:cs="Times New Roman"/>
           <w:color w:val="00000A"/>
-          <w:sz w:val="22"/>
-          <w:u w:val="none"/>
-          <w:effect w:val="none"/>
-        </w:rPr>
-        <w:t>We believe our work is of substantial interest to many readers of IEEE Access Journal.</w:t>
+          <w:sz w:val="20"/>
+          <w:szCs w:val="20"/>
+          <w:lang w:val="de-DE" w:eastAsia="de-DE" w:bidi="ar-SA"/>
+        </w:rPr>
       </w:r>
     </w:p>
     <w:p>
       <w:pPr>
-        <w:pStyle w:val="TextBody"/>
-        <w:rPr/>
+        <w:pStyle w:val="Normal"/>
+        <w:spacing w:lineRule="auto" w:line="240"/>
+        <w:rPr>
+          <w:rFonts w:ascii="Nimbus Roman No9 L" w:hAnsi="Nimbus Roman No9 L" w:cs="Arial"/>
+          <w:sz w:val="22"/>
+          <w:szCs w:val="22"/>
+          <w:lang w:val="en-US"/>
+        </w:rPr>
       </w:pPr>
       <w:r>
         <w:rPr/>
@@ -903,37 +554,382 @@
       <w:pPr>
         <w:pStyle w:val="TextBody"/>
         <w:bidi w:val="0"/>
-        <w:spacing w:lineRule="auto" w:line="288" w:before="200" w:after="0"/>
-        <w:jc w:val="both"/>
-        <w:rPr/>
-      </w:pPr>
-      <w:r>
-        <w:rPr>
-          <w:rFonts w:ascii="Times New Roman" w:hAnsi="Times New Roman"/>
+        <w:spacing w:lineRule="auto" w:line="309" w:before="0" w:after="160"/>
+        <w:rPr>
+          <w:rFonts w:ascii="Calibri;sans-serif" w:hAnsi="Calibri;sans-serif"/>
           <w:b w:val="false"/>
           <w:i w:val="false"/>
           <w:caps w:val="false"/>
           <w:smallCaps w:val="false"/>
           <w:strike w:val="false"/>
           <w:dstrike w:val="false"/>
-          <w:color w:val="00000A"/>
+          <w:color w:val="000000"/>
           <w:sz w:val="22"/>
           <w:u w:val="none"/>
           <w:effect w:val="none"/>
         </w:rPr>
-        <w:t>Thank you for your consideration.</w:t>
+      </w:pPr>
+      <w:r>
+        <w:rPr>
+          <w:rFonts w:ascii="Calibri;sans-serif" w:hAnsi="Calibri;sans-serif"/>
+          <w:b w:val="false"/>
+          <w:i w:val="false"/>
+          <w:caps w:val="false"/>
+          <w:smallCaps w:val="false"/>
+          <w:strike w:val="false"/>
+          <w:dstrike w:val="false"/>
+          <w:color w:val="000000"/>
+          <w:sz w:val="22"/>
+          <w:u w:val="none"/>
+          <w:effect w:val="none"/>
+        </w:rPr>
       </w:r>
     </w:p>
     <w:p>
       <w:pPr>
-        <w:pStyle w:val="Normal"/>
-        <w:spacing w:lineRule="auto" w:line="240"/>
-        <w:jc w:val="both"/>
-        <w:rPr>
-          <w:rFonts w:ascii="Nimbus Roman No9 L" w:hAnsi="Nimbus Roman No9 L" w:cs="Arial"/>
+        <w:pStyle w:val="TextBody"/>
+        <w:bidi w:val="0"/>
+        <w:spacing w:lineRule="auto" w:line="309" w:before="0" w:after="160"/>
+        <w:rPr>
+          <w:rFonts w:ascii="Calibri;sans-serif" w:hAnsi="Calibri;sans-serif"/>
+          <w:b w:val="false"/>
+          <w:i w:val="false"/>
+          <w:caps w:val="false"/>
+          <w:smallCaps w:val="false"/>
+          <w:strike w:val="false"/>
+          <w:dstrike w:val="false"/>
+          <w:color w:val="000000"/>
           <w:sz w:val="22"/>
-          <w:szCs w:val="22"/>
-          <w:lang w:val="en-US"/>
+          <w:u w:val="none"/>
+          <w:effect w:val="none"/>
+        </w:rPr>
+      </w:pPr>
+      <w:r>
+        <w:rPr>
+          <w:rFonts w:ascii="Calibri;sans-serif" w:hAnsi="Calibri;sans-serif"/>
+          <w:b w:val="false"/>
+          <w:i w:val="false"/>
+          <w:caps w:val="false"/>
+          <w:smallCaps w:val="false"/>
+          <w:strike w:val="false"/>
+          <w:dstrike w:val="false"/>
+          <w:color w:val="000000"/>
+          <w:sz w:val="22"/>
+          <w:u w:val="none"/>
+          <w:effect w:val="none"/>
+        </w:rPr>
+        <w:t xml:space="preserve">I am very </w:t>
+      </w:r>
+      <w:bookmarkStart w:id="0" w:name="__DdeLink__184_327132344"/>
+      <w:r>
+        <w:rPr>
+          <w:rFonts w:ascii="Calibri;sans-serif" w:hAnsi="Calibri;sans-serif"/>
+          <w:b w:val="false"/>
+          <w:i w:val="false"/>
+          <w:caps w:val="false"/>
+          <w:smallCaps w:val="false"/>
+          <w:strike w:val="false"/>
+          <w:dstrike w:val="false"/>
+          <w:color w:val="000000"/>
+          <w:sz w:val="22"/>
+          <w:u w:val="none"/>
+          <w:effect w:val="none"/>
+        </w:rPr>
+        <w:t>pleased</w:t>
+      </w:r>
+      <w:bookmarkEnd w:id="0"/>
+      <w:r>
+        <w:rPr>
+          <w:rFonts w:ascii="Calibri;sans-serif" w:hAnsi="Calibri;sans-serif"/>
+          <w:b w:val="false"/>
+          <w:i w:val="false"/>
+          <w:caps w:val="false"/>
+          <w:smallCaps w:val="false"/>
+          <w:strike w:val="false"/>
+          <w:dstrike w:val="false"/>
+          <w:color w:val="000000"/>
+          <w:sz w:val="22"/>
+          <w:u w:val="none"/>
+          <w:effect w:val="none"/>
+        </w:rPr>
+        <w:t xml:space="preserve"> to write this reference letter on behalf of Mr. Yizhi Chen. I </w:t>
+      </w:r>
+      <w:r>
+        <w:rPr>
+          <w:rFonts w:ascii="Calibri;sans-serif" w:hAnsi="Calibri;sans-serif"/>
+          <w:b w:val="false"/>
+          <w:i w:val="false"/>
+          <w:caps w:val="false"/>
+          <w:smallCaps w:val="false"/>
+          <w:strike w:val="false"/>
+          <w:dstrike w:val="false"/>
+          <w:color w:val="000000"/>
+          <w:sz w:val="22"/>
+          <w:u w:val="none"/>
+          <w:effect w:val="none"/>
+        </w:rPr>
+        <w:t xml:space="preserve">first </w:t>
+      </w:r>
+      <w:r>
+        <w:rPr>
+          <w:rFonts w:ascii="Calibri;sans-serif" w:hAnsi="Calibri;sans-serif"/>
+          <w:b w:val="false"/>
+          <w:i w:val="false"/>
+          <w:caps w:val="false"/>
+          <w:smallCaps w:val="false"/>
+          <w:strike w:val="false"/>
+          <w:dstrike w:val="false"/>
+          <w:color w:val="000000"/>
+          <w:sz w:val="22"/>
+          <w:u w:val="none"/>
+          <w:effect w:val="none"/>
+        </w:rPr>
+        <w:t>met him in 20</w:t>
+      </w:r>
+      <w:r>
+        <w:rPr>
+          <w:rFonts w:ascii="Calibri;sans-serif" w:hAnsi="Calibri;sans-serif"/>
+          <w:b w:val="false"/>
+          <w:i w:val="false"/>
+          <w:caps w:val="false"/>
+          <w:smallCaps w:val="false"/>
+          <w:strike w:val="false"/>
+          <w:dstrike w:val="false"/>
+          <w:color w:val="000000"/>
+          <w:sz w:val="22"/>
+          <w:u w:val="none"/>
+          <w:effect w:val="none"/>
+        </w:rPr>
+        <w:t>20</w:t>
+      </w:r>
+      <w:r>
+        <w:rPr>
+          <w:rFonts w:ascii="Calibri;sans-serif" w:hAnsi="Calibri;sans-serif"/>
+          <w:b w:val="false"/>
+          <w:i w:val="false"/>
+          <w:caps w:val="false"/>
+          <w:smallCaps w:val="false"/>
+          <w:strike w:val="false"/>
+          <w:dstrike w:val="false"/>
+          <w:color w:val="000000"/>
+          <w:sz w:val="22"/>
+          <w:u w:val="none"/>
+          <w:effect w:val="none"/>
+        </w:rPr>
+        <w:t xml:space="preserve"> </w:t>
+      </w:r>
+      <w:r>
+        <w:rPr>
+          <w:rFonts w:ascii="Calibri;sans-serif" w:hAnsi="Calibri;sans-serif"/>
+          <w:b w:val="false"/>
+          <w:i w:val="false"/>
+          <w:caps w:val="false"/>
+          <w:smallCaps w:val="false"/>
+          <w:strike w:val="false"/>
+          <w:dstrike w:val="false"/>
+          <w:color w:val="000000"/>
+          <w:sz w:val="22"/>
+          <w:u w:val="none"/>
+          <w:effect w:val="none"/>
+        </w:rPr>
+        <w:t>during his research collaboration</w:t>
+      </w:r>
+      <w:r>
+        <w:rPr>
+          <w:rFonts w:ascii="Calibri;sans-serif" w:hAnsi="Calibri;sans-serif"/>
+          <w:b w:val="false"/>
+          <w:i w:val="false"/>
+          <w:caps w:val="false"/>
+          <w:smallCaps w:val="false"/>
+          <w:strike w:val="false"/>
+          <w:dstrike w:val="false"/>
+          <w:color w:val="000000"/>
+          <w:sz w:val="22"/>
+          <w:u w:val="none"/>
+          <w:effect w:val="none"/>
+        </w:rPr>
+        <w:t xml:space="preserve"> </w:t>
+      </w:r>
+      <w:r>
+        <w:rPr>
+          <w:rFonts w:ascii="Calibri;sans-serif" w:hAnsi="Calibri;sans-serif"/>
+          <w:b w:val="false"/>
+          <w:i w:val="false"/>
+          <w:caps w:val="false"/>
+          <w:smallCaps w:val="false"/>
+          <w:strike w:val="false"/>
+          <w:dstrike w:val="false"/>
+          <w:color w:val="000000"/>
+          <w:sz w:val="22"/>
+          <w:u w:val="none"/>
+          <w:effect w:val="none"/>
+        </w:rPr>
+        <w:t xml:space="preserve">at the </w:t>
+      </w:r>
+      <w:r>
+        <w:rPr>
+          <w:rFonts w:ascii="Calibri;sans-serif" w:hAnsi="Calibri;sans-serif"/>
+          <w:b/>
+          <w:bCs/>
+          <w:i w:val="false"/>
+          <w:caps w:val="false"/>
+          <w:smallCaps w:val="false"/>
+          <w:strike w:val="false"/>
+          <w:dstrike w:val="false"/>
+          <w:color w:val="000000"/>
+          <w:sz w:val="22"/>
+          <w:u w:val="none"/>
+          <w:effect w:val="none"/>
+        </w:rPr>
+        <w:t>Institut für Theoretische Elektrotechnik und Mikroelektronik</w:t>
+      </w:r>
+      <w:r>
+        <w:rPr>
+          <w:rFonts w:ascii="Calibri;sans-serif" w:hAnsi="Calibri;sans-serif"/>
+          <w:b w:val="false"/>
+          <w:i w:val="false"/>
+          <w:caps w:val="false"/>
+          <w:smallCaps w:val="false"/>
+          <w:strike w:val="false"/>
+          <w:dstrike w:val="false"/>
+          <w:color w:val="000000"/>
+          <w:sz w:val="22"/>
+          <w:u w:val="none"/>
+          <w:effect w:val="none"/>
+        </w:rPr>
+        <w:t xml:space="preserve"> at the </w:t>
+      </w:r>
+      <w:r>
+        <w:rPr>
+          <w:rFonts w:ascii="Calibri;sans-serif" w:hAnsi="Calibri;sans-serif"/>
+          <w:b/>
+          <w:bCs/>
+          <w:i w:val="false"/>
+          <w:caps w:val="false"/>
+          <w:smallCaps w:val="false"/>
+          <w:strike w:val="false"/>
+          <w:dstrike w:val="false"/>
+          <w:color w:val="000000"/>
+          <w:sz w:val="22"/>
+          <w:u w:val="none"/>
+          <w:effect w:val="none"/>
+        </w:rPr>
+        <w:t>Universität Bremen</w:t>
+      </w:r>
+      <w:r>
+        <w:rPr>
+          <w:rFonts w:ascii="Calibri;sans-serif" w:hAnsi="Calibri;sans-serif"/>
+          <w:b w:val="false"/>
+          <w:i w:val="false"/>
+          <w:caps w:val="false"/>
+          <w:smallCaps w:val="false"/>
+          <w:strike w:val="false"/>
+          <w:dstrike w:val="false"/>
+          <w:color w:val="000000"/>
+          <w:sz w:val="22"/>
+          <w:u w:val="none"/>
+          <w:effect w:val="none"/>
+        </w:rPr>
+        <w:t xml:space="preserve">. </w:t>
+      </w:r>
+      <w:r>
+        <w:rPr>
+          <w:rFonts w:ascii="Calibri;sans-serif" w:hAnsi="Calibri;sans-serif"/>
+          <w:b w:val="false"/>
+          <w:i w:val="false"/>
+          <w:caps w:val="false"/>
+          <w:smallCaps w:val="false"/>
+          <w:strike w:val="false"/>
+          <w:dstrike w:val="false"/>
+          <w:color w:val="000000"/>
+          <w:sz w:val="22"/>
+          <w:u w:val="none"/>
+          <w:effect w:val="none"/>
+        </w:rPr>
+        <w:t>His research in the area of approximate computing produced the paper publication “On the Effects of Data Distribution on Small-error Approximate Adders“ as an excellent contribution in the International Conference on Modern Circuits and Systems Technologies (MOCAST) in september 2020.</w:t>
+      </w:r>
+    </w:p>
+    <w:p>
+      <w:pPr>
+        <w:pStyle w:val="TextBody"/>
+        <w:bidi w:val="0"/>
+        <w:spacing w:lineRule="auto" w:line="309" w:before="0" w:after="160"/>
+        <w:rPr/>
+      </w:pPr>
+      <w:r>
+        <w:rPr>
+          <w:rFonts w:ascii="Calibri;sans-serif" w:hAnsi="Calibri;sans-serif"/>
+          <w:b w:val="false"/>
+          <w:i w:val="false"/>
+          <w:caps w:val="false"/>
+          <w:smallCaps w:val="false"/>
+          <w:strike w:val="false"/>
+          <w:dstrike w:val="false"/>
+          <w:color w:val="000000"/>
+          <w:sz w:val="22"/>
+          <w:u w:val="none"/>
+          <w:effect w:val="none"/>
+        </w:rPr>
+        <w:t>At the moment, Mr. Yizhi Chen is working on his master thesis “Design Exploration Framework for Non-Negative Matrix Factorization on FPGA“ under my supervision. He has demonstrated both technical and soft skills. He has shown that he is a very intelligent and passionate person with a mind well adapted to the world of scientific research.</w:t>
+      </w:r>
+    </w:p>
+    <w:p>
+      <w:pPr>
+        <w:pStyle w:val="TextBody"/>
+        <w:bidi w:val="0"/>
+        <w:spacing w:lineRule="auto" w:line="309" w:before="0" w:after="160"/>
+        <w:rPr/>
+      </w:pPr>
+      <w:r>
+        <w:rPr>
+          <w:rFonts w:ascii="Calibri;sans-serif" w:hAnsi="Calibri;sans-serif"/>
+          <w:b w:val="false"/>
+          <w:i w:val="false"/>
+          <w:caps w:val="false"/>
+          <w:smallCaps w:val="false"/>
+          <w:strike w:val="false"/>
+          <w:dstrike w:val="false"/>
+          <w:color w:val="000000"/>
+          <w:sz w:val="22"/>
+          <w:u w:val="none"/>
+          <w:effect w:val="none"/>
+        </w:rPr>
+        <w:t>Based on his academic track record so far, as well as his personal traits, I am pleased to recommend Mr. Yizhi Chen without hesitation for the Ph.D. position in Electronic Engineering Research at the Imperial College London</w:t>
+      </w:r>
+      <w:r>
+        <w:rPr>
+          <w:rFonts w:ascii="Calibri;sans-serif" w:hAnsi="Calibri;sans-serif"/>
+          <w:b w:val="false"/>
+          <w:i w:val="false"/>
+          <w:caps w:val="false"/>
+          <w:smallCaps w:val="false"/>
+          <w:strike w:val="false"/>
+          <w:dstrike w:val="false"/>
+          <w:color w:val="000000"/>
+          <w:sz w:val="22"/>
+          <w:u w:val="none"/>
+          <w:effect w:val="none"/>
+        </w:rPr>
+        <w:t>. I definitely know that he is a valuable addition to any research institute. Should you require further information, please feel free to contact me.</w:t>
+      </w:r>
+    </w:p>
+    <w:p>
+      <w:pPr>
+        <w:pStyle w:val="TextBody"/>
+        <w:bidi w:val="0"/>
+        <w:spacing w:lineRule="auto" w:line="309" w:before="0" w:after="160"/>
+        <w:rPr>
+          <w:rFonts w:ascii="Calibri;sans-serif" w:hAnsi="Calibri;sans-serif"/>
+          <w:b w:val="false"/>
+          <w:i w:val="false"/>
+          <w:caps w:val="false"/>
+          <w:smallCaps w:val="false"/>
+          <w:strike w:val="false"/>
+          <w:dstrike w:val="false"/>
+          <w:color w:val="000000"/>
+          <w:sz w:val="22"/>
+          <w:u w:val="none"/>
+          <w:effect w:val="none"/>
         </w:rPr>
       </w:pPr>
       <w:r>
@@ -942,62 +938,203 @@
     </w:p>
     <w:p>
       <w:pPr>
-        <w:pStyle w:val="Normal"/>
-        <w:spacing w:lineRule="auto" w:line="240"/>
-        <w:jc w:val="both"/>
-        <w:rPr>
-          <w:rFonts w:ascii="Nimbus Roman No9 L" w:hAnsi="Nimbus Roman No9 L" w:cs="Arial"/>
+        <w:pStyle w:val="TextBody"/>
+        <w:bidi w:val="0"/>
+        <w:spacing w:lineRule="auto" w:line="309" w:before="0" w:after="160"/>
+        <w:rPr>
+          <w:rFonts w:ascii="Calibri;sans-serif" w:hAnsi="Calibri;sans-serif"/>
+          <w:b w:val="false"/>
+          <w:i w:val="false"/>
+          <w:caps w:val="false"/>
+          <w:smallCaps w:val="false"/>
+          <w:strike w:val="false"/>
+          <w:dstrike w:val="false"/>
+          <w:color w:val="000000"/>
           <w:sz w:val="22"/>
-          <w:szCs w:val="22"/>
-          <w:lang w:val="en-US"/>
+          <w:u w:val="none"/>
+          <w:effect w:val="none"/>
         </w:rPr>
       </w:pPr>
       <w:r>
         <w:rPr/>
+        <w:drawing>
+          <wp:anchor behindDoc="0" distT="0" distB="0" distL="0" distR="0" simplePos="0" locked="0" layoutInCell="1" allowOverlap="1" relativeHeight="24">
+            <wp:simplePos x="0" y="0"/>
+            <wp:positionH relativeFrom="column">
+              <wp:posOffset>1333500</wp:posOffset>
+            </wp:positionH>
+            <wp:positionV relativeFrom="paragraph">
+              <wp:posOffset>35560</wp:posOffset>
+            </wp:positionV>
+            <wp:extent cx="897890" cy="462280"/>
+            <wp:effectExtent l="0" t="0" r="0" b="0"/>
+            <wp:wrapNone/>
+            <wp:docPr id="3" name="Image3" descr=""/>
+            <wp:cNvGraphicFramePr>
+              <a:graphicFrameLocks xmlns:a="http://schemas.openxmlformats.org/drawingml/2006/main" noChangeAspect="1"/>
+            </wp:cNvGraphicFramePr>
+            <a:graphic xmlns:a="http://schemas.openxmlformats.org/drawingml/2006/main">
+              <a:graphicData uri="http://schemas.openxmlformats.org/drawingml/2006/picture">
+                <pic:pic xmlns:pic="http://schemas.openxmlformats.org/drawingml/2006/picture">
+                  <pic:nvPicPr>
+                    <pic:cNvPr id="3" name="Image3" descr=""/>
+                    <pic:cNvPicPr>
+                      <a:picLocks noChangeAspect="1" noChangeArrowheads="1"/>
+                    </pic:cNvPicPr>
+                  </pic:nvPicPr>
+                  <pic:blipFill>
+                    <a:blip r:embed="rId4"/>
+                    <a:stretch>
+                      <a:fillRect/>
+                    </a:stretch>
+                  </pic:blipFill>
+                  <pic:spPr bwMode="auto">
+                    <a:xfrm>
+                      <a:off x="0" y="0"/>
+                      <a:ext cx="897890" cy="462280"/>
+                    </a:xfrm>
+                    <a:prstGeom prst="rect">
+                      <a:avLst/>
+                    </a:prstGeom>
+                  </pic:spPr>
+                </pic:pic>
+              </a:graphicData>
+            </a:graphic>
+          </wp:anchor>
+        </w:drawing>
       </w:r>
     </w:p>
     <w:p>
       <w:pPr>
-        <w:pStyle w:val="Normal"/>
-        <w:spacing w:lineRule="auto" w:line="240"/>
-        <w:jc w:val="both"/>
-        <w:rPr/>
+        <w:pStyle w:val="TextBody"/>
+        <w:bidi w:val="0"/>
+        <w:spacing w:lineRule="auto" w:line="309" w:before="0" w:after="160"/>
+        <w:rPr>
+          <w:rFonts w:ascii="Calibri;sans-serif" w:hAnsi="Calibri;sans-serif"/>
+          <w:b w:val="false"/>
+          <w:i w:val="false"/>
+          <w:caps w:val="false"/>
+          <w:smallCaps w:val="false"/>
+          <w:strike w:val="false"/>
+          <w:dstrike w:val="false"/>
+          <w:color w:val="000000"/>
+          <w:sz w:val="22"/>
+          <w:u w:val="none"/>
+          <w:effect w:val="none"/>
+        </w:rPr>
       </w:pPr>
       <w:r>
         <w:rPr>
-          <w:rFonts w:cs="Arial" w:ascii="Nimbus Roman No9 L" w:hAnsi="Nimbus Roman No9 L"/>
+          <w:rFonts w:ascii="Calibri;sans-serif" w:hAnsi="Calibri;sans-serif"/>
+          <w:b w:val="false"/>
+          <w:i w:val="false"/>
+          <w:caps w:val="false"/>
+          <w:smallCaps w:val="false"/>
+          <w:strike w:val="false"/>
+          <w:dstrike w:val="false"/>
+          <w:color w:val="000000"/>
           <w:sz w:val="22"/>
-          <w:szCs w:val="22"/>
-          <w:lang w:val="en-US"/>
+          <w:u w:val="none"/>
+          <w:effect w:val="none"/>
         </w:rPr>
         <w:t>Sincerely,</w:t>
       </w:r>
     </w:p>
     <w:p>
       <w:pPr>
-        <w:pStyle w:val="Normal"/>
-        <w:spacing w:lineRule="auto" w:line="240"/>
-        <w:jc w:val="both"/>
-        <w:rPr>
-          <w:rFonts w:ascii="Nimbus Roman No9 L" w:hAnsi="Nimbus Roman No9 L" w:cs="Arial"/>
+        <w:pStyle w:val="TextBody"/>
+        <w:bidi w:val="0"/>
+        <w:spacing w:lineRule="auto" w:line="309" w:before="0" w:after="160"/>
+        <w:rPr>
+          <w:rFonts w:ascii="Calibri;sans-serif" w:hAnsi="Calibri;sans-serif"/>
+          <w:b w:val="false"/>
+          <w:i w:val="false"/>
+          <w:caps w:val="false"/>
+          <w:smallCaps w:val="false"/>
+          <w:strike w:val="false"/>
+          <w:dstrike w:val="false"/>
+          <w:color w:val="000000"/>
           <w:sz w:val="22"/>
-          <w:szCs w:val="22"/>
-          <w:lang w:val="en-US"/>
+          <w:u w:val="none"/>
+          <w:effect w:val="none"/>
         </w:rPr>
       </w:pPr>
       <w:r>
         <w:rPr>
-          <w:rFonts w:cs="Arial" w:ascii="Nimbus Roman No9 L" w:hAnsi="Nimbus Roman No9 L"/>
+          <w:rFonts w:ascii="Calibri;sans-serif" w:hAnsi="Calibri;sans-serif"/>
+          <w:b w:val="false"/>
+          <w:i w:val="false"/>
+          <w:caps w:val="false"/>
+          <w:smallCaps w:val="false"/>
+          <w:strike w:val="false"/>
+          <w:dstrike w:val="false"/>
+          <w:color w:val="000000"/>
           <w:sz w:val="22"/>
-          <w:szCs w:val="22"/>
-          <w:lang w:val="en-US"/>
+          <w:u w:val="none"/>
+          <w:effect w:val="none"/>
+        </w:rPr>
+        <w:t>-</w:t>
+      </w:r>
+      <w:r>
+        <w:rPr>
+          <w:rFonts w:ascii="Calibri;sans-serif" w:hAnsi="Calibri;sans-serif"/>
+          <w:b w:val="false"/>
+          <w:i w:val="false"/>
+          <w:caps w:val="false"/>
+          <w:smallCaps w:val="false"/>
+          <w:strike w:val="false"/>
+          <w:dstrike w:val="false"/>
+          <w:color w:val="000000"/>
+          <w:sz w:val="22"/>
+          <w:u w:val="none"/>
+          <w:effect w:val="none"/>
+        </w:rPr>
+        <w:t xml:space="preserve">M.Sc. </w:t>
+      </w:r>
+      <w:r>
+        <w:rPr>
+          <w:rFonts w:ascii="Calibri;sans-serif" w:hAnsi="Calibri;sans-serif"/>
+          <w:b w:val="false"/>
+          <w:i w:val="false"/>
+          <w:caps w:val="false"/>
+          <w:smallCaps w:val="false"/>
+          <w:strike w:val="false"/>
+          <w:dstrike w:val="false"/>
+          <w:color w:val="000000"/>
+          <w:sz w:val="22"/>
+          <w:u w:val="none"/>
+          <w:effect w:val="none"/>
         </w:rPr>
         <w:t>Yarib Nevarez</w:t>
       </w:r>
     </w:p>
+    <w:p>
+      <w:pPr>
+        <w:pStyle w:val="TextBody"/>
+        <w:bidi w:val="0"/>
+        <w:spacing w:lineRule="auto" w:line="309" w:before="0" w:after="160"/>
+        <w:rPr/>
+      </w:pPr>
+      <w:r>
+        <w:rPr>
+          <w:rFonts w:ascii="Calibri;sans-serif" w:hAnsi="Calibri;sans-serif"/>
+          <w:b w:val="false"/>
+          <w:i w:val="false"/>
+          <w:caps w:val="false"/>
+          <w:smallCaps w:val="false"/>
+          <w:strike w:val="false"/>
+          <w:dstrike w:val="false"/>
+          <w:color w:val="000000"/>
+          <w:sz w:val="22"/>
+          <w:u w:val="none"/>
+          <w:effect w:val="none"/>
+        </w:rPr>
+        <w:t>Ph.D. candidate at ITEM - Universität Bremen</w:t>
+      </w:r>
+    </w:p>
     <w:sectPr>
-      <w:headerReference w:type="default" r:id="rId4"/>
-      <w:headerReference w:type="first" r:id="rId5"/>
+      <w:headerReference w:type="default" r:id="rId5"/>
+      <w:headerReference w:type="first" r:id="rId6"/>
       <w:type w:val="nextPage"/>
       <w:pgSz w:w="11906" w:h="16838"/>
       <w:pgMar w:left="1418" w:right="851" w:header="1701" w:top="2268" w:footer="0" w:bottom="964" w:gutter="0"/>
@@ -1005,7 +1142,7 @@
       <w:formProt w:val="false"/>
       <w:titlePg/>
       <w:textDirection w:val="lrTb"/>
-      <w:docGrid w:type="default" w:linePitch="249" w:charSpace="1842"/>
+      <w:docGrid w:type="default" w:linePitch="249" w:charSpace="1638"/>
     </w:sectPr>
   </w:body>
 </w:document>
@@ -1031,10 +1168,10 @@
               <wp:positionV relativeFrom="page">
                 <wp:posOffset>0</wp:posOffset>
               </wp:positionV>
-              <wp:extent cx="929640" cy="152400"/>
+              <wp:extent cx="930275" cy="153035"/>
               <wp:effectExtent l="0" t="0" r="0" b="0"/>
               <wp:wrapNone/>
-              <wp:docPr id="3" name="Frame4"/>
+              <wp:docPr id="4" name="Frame4"/>
               <a:graphic xmlns:a="http://schemas.openxmlformats.org/drawingml/2006/main">
                 <a:graphicData uri="http://schemas.microsoft.com/office/word/2010/wordprocessingShape">
                   <wps:wsp>
@@ -1042,7 +1179,7 @@
                     <wps:spPr>
                       <a:xfrm>
                         <a:off x="0" y="0"/>
-                        <a:ext cx="929160" cy="151920"/>
+                        <a:ext cx="929520" cy="152280"/>
                       </a:xfrm>
                       <a:prstGeom prst="rect">
                         <a:avLst/>
@@ -1131,7 +1268,7 @@
         </mc:Choice>
         <mc:Fallback>
           <w:pict>
-            <v:rect id="shape_0" ID="Frame4" stroked="f" style="position:absolute;margin-left:0pt;margin-top:0pt;width:73.1pt;height:11.9pt;mso-position-horizontal-relative:page;mso-position-vertical-relative:page">
+            <v:rect id="shape_0" ID="Frame4" stroked="f" style="position:absolute;margin-left:0pt;margin-top:0pt;width:73.15pt;height:11.95pt;mso-position-horizontal-relative:page;mso-position-vertical-relative:page">
               <w10:wrap type="square"/>
               <v:fill o:detectmouseclick="t" on="false"/>
               <v:stroke color="#3465a4" joinstyle="round" endcap="flat"/>
@@ -1212,10 +1349,10 @@
               <wp:positionV relativeFrom="page">
                 <wp:posOffset>0</wp:posOffset>
               </wp:positionV>
-              <wp:extent cx="7561580" cy="2107565"/>
+              <wp:extent cx="7562215" cy="2108200"/>
               <wp:effectExtent l="0" t="0" r="0" b="0"/>
               <wp:wrapSquare wrapText="bothSides"/>
-              <wp:docPr id="5" name="Frame3"/>
+              <wp:docPr id="6" name="Frame3"/>
               <a:graphic xmlns:a="http://schemas.openxmlformats.org/drawingml/2006/main">
                 <a:graphicData uri="http://schemas.microsoft.com/office/word/2010/wordprocessingShape">
                   <wps:wsp>
@@ -1223,7 +1360,7 @@
                     <wps:spPr>
                       <a:xfrm>
                         <a:off x="0" y="0"/>
-                        <a:ext cx="7561080" cy="2107080"/>
+                        <a:ext cx="7561440" cy="2107440"/>
                       </a:xfrm>
                       <a:prstGeom prst="rect">
                         <a:avLst/>
@@ -1267,7 +1404,7 @@
         </mc:Choice>
         <mc:Fallback>
           <w:pict>
-            <v:rect id="shape_0" ID="Frame3" stroked="f" style="position:absolute;margin-left:0pt;margin-top:0pt;width:595.3pt;height:165.85pt;mso-position-horizontal-relative:page;mso-position-vertical-relative:page">
+            <v:rect id="shape_0" ID="Frame3" stroked="f" style="position:absolute;margin-left:0pt;margin-top:0pt;width:595.35pt;height:165.9pt;mso-position-horizontal-relative:page;mso-position-vertical-relative:page">
               <w10:wrap type="none"/>
               <v:fill o:detectmouseclick="t" on="false"/>
               <v:stroke color="#3465a4" joinstyle="round" endcap="flat"/>
@@ -1301,20 +1438,20 @@
                 <wp:posOffset>0</wp:posOffset>
               </wp:positionH>
               <wp:positionV relativeFrom="page">
-                <wp:posOffset>1270</wp:posOffset>
+                <wp:posOffset>2540</wp:posOffset>
               </wp:positionV>
-              <wp:extent cx="3744595" cy="2540"/>
+              <wp:extent cx="3745230" cy="3175"/>
               <wp:effectExtent l="0" t="0" r="0" b="0"/>
               <wp:wrapNone/>
-              <wp:docPr id="7" name="Image1"/>
+              <wp:docPr id="8" name="Image1"/>
               <a:graphic xmlns:a="http://schemas.openxmlformats.org/drawingml/2006/main">
                 <a:graphicData uri="http://schemas.microsoft.com/office/word/2010/wordprocessingShape">
                   <wps:wsp>
                     <wps:cNvSpPr/>
                     <wps:spPr>
-                      <a:xfrm flipV="1">
+                      <a:xfrm>
                         <a:off x="0" y="0"/>
-                        <a:ext cx="3744000" cy="720"/>
+                        <a:ext cx="3744720" cy="0"/>
                       </a:xfrm>
                       <a:prstGeom prst="line">
                         <a:avLst/>
@@ -1341,7 +1478,7 @@
         </mc:Choice>
         <mc:Fallback>
           <w:pict>
-            <v:line id="shape_0" from="0pt,0.05pt" to="294.75pt,0.05pt" ID="Image1" stroked="t" style="position:absolute;flip:y;mso-position-horizontal-relative:page;mso-position-vertical-relative:page">
+            <v:line id="shape_0" from="0pt,0.2pt" to="294.8pt,0.2pt" ID="Image1" stroked="t" style="position:absolute;mso-position-horizontal-relative:page;mso-position-vertical-relative:page">
               <v:stroke color="black" weight="6480" joinstyle="round" endcap="flat"/>
               <v:fill o:detectmouseclick="t" on="false"/>
             </v:line>
@@ -1357,12 +1494,12 @@
                 <wp:posOffset>0</wp:posOffset>
               </wp:positionH>
               <wp:positionV relativeFrom="page">
-                <wp:posOffset>635</wp:posOffset>
+                <wp:posOffset>1270</wp:posOffset>
               </wp:positionV>
-              <wp:extent cx="6350" cy="2540"/>
+              <wp:extent cx="7620" cy="3175"/>
               <wp:effectExtent l="0" t="0" r="0" b="0"/>
               <wp:wrapNone/>
-              <wp:docPr id="8" name="Image2"/>
+              <wp:docPr id="9" name="Image2"/>
               <a:graphic xmlns:a="http://schemas.openxmlformats.org/drawingml/2006/main">
                 <a:graphicData uri="http://schemas.microsoft.com/office/word/2010/wordprocessingShape">
                   <wps:wsp>
@@ -1370,7 +1507,7 @@
                     <wps:spPr>
                       <a:xfrm flipH="1">
                         <a:off x="0" y="0"/>
-                        <a:ext cx="5040" cy="720"/>
+                        <a:ext cx="6480" cy="1440"/>
                       </a:xfrm>
                       <a:prstGeom prst="line">
                         <a:avLst/>
@@ -1397,7 +1534,7 @@
         </mc:Choice>
         <mc:Fallback>
           <w:pict>
-            <v:line id="shape_0" from="0pt,0.05pt" to="0.35pt,0.05pt" ID="Image2" stroked="t" style="position:absolute;flip:x;mso-position-horizontal-relative:page;mso-position-vertical-relative:page">
+            <v:line id="shape_0" from="0pt,0.1pt" to="0.45pt,0.15pt" ID="Image2" stroked="t" style="position:absolute;flip:x;mso-position-horizontal-relative:page;mso-position-vertical-relative:page">
               <v:stroke color="black" weight="6480" joinstyle="round" endcap="flat"/>
               <v:fill o:detectmouseclick="t" on="false"/>
             </v:line>
@@ -1413,12 +1550,12 @@
                 <wp:posOffset>0</wp:posOffset>
               </wp:positionH>
               <wp:positionV relativeFrom="page">
-                <wp:posOffset>635</wp:posOffset>
+                <wp:posOffset>1270</wp:posOffset>
               </wp:positionV>
-              <wp:extent cx="1063625" cy="2540"/>
+              <wp:extent cx="1064260" cy="3175"/>
               <wp:effectExtent l="0" t="0" r="0" b="0"/>
               <wp:wrapNone/>
-              <wp:docPr id="9" name="Image3"/>
+              <wp:docPr id="10" name="Image3"/>
               <a:graphic xmlns:a="http://schemas.openxmlformats.org/drawingml/2006/main">
                 <a:graphicData uri="http://schemas.microsoft.com/office/word/2010/wordprocessingShape">
                   <wps:wsp>
@@ -1426,7 +1563,7 @@
                     <wps:spPr>
                       <a:xfrm>
                         <a:off x="0" y="0"/>
-                        <a:ext cx="1063080" cy="720"/>
+                        <a:ext cx="1063800" cy="1440"/>
                       </a:xfrm>
                       <a:prstGeom prst="line">
                         <a:avLst/>
@@ -1453,7 +1590,7 @@
         </mc:Choice>
         <mc:Fallback>
           <w:pict>
-            <v:line id="shape_0" from="0pt,0.05pt" to="83.65pt,0.05pt" ID="Image3" stroked="t" style="position:absolute;mso-position-horizontal-relative:page;mso-position-vertical-relative:page">
+            <v:line id="shape_0" from="0pt,0.1pt" to="83.7pt,0.15pt" ID="Image3" stroked="t" style="position:absolute;mso-position-horizontal-relative:page;mso-position-vertical-relative:page">
               <v:stroke color="black" weight="6480" joinstyle="round" endcap="flat"/>
               <v:fill o:detectmouseclick="t" on="false"/>
             </v:line>
@@ -1472,7 +1609,7 @@
           <wp:extent cx="2007235" cy="348615"/>
           <wp:effectExtent l="0" t="0" r="0" b="0"/>
           <wp:wrapTopAndBottom/>
-          <wp:docPr id="10" name="Picture" descr=""/>
+          <wp:docPr id="11" name="Picture" descr=""/>
           <wp:cNvGraphicFramePr>
             <a:graphicFrameLocks xmlns:a="http://schemas.openxmlformats.org/drawingml/2006/main" noChangeAspect="1"/>
           </wp:cNvGraphicFramePr>
@@ -1480,7 +1617,7 @@
             <a:graphicData uri="http://schemas.openxmlformats.org/drawingml/2006/picture">
               <pic:pic xmlns:pic="http://schemas.openxmlformats.org/drawingml/2006/picture">
                 <pic:nvPicPr>
-                  <pic:cNvPr id="10" name="Picture" descr=""/>
+                  <pic:cNvPr id="11" name="Picture" descr=""/>
                   <pic:cNvPicPr>
                     <a:picLocks noChangeAspect="1" noChangeArrowheads="1"/>
                   </pic:cNvPicPr>
@@ -1545,12 +1682,12 @@
                 <wp:posOffset>5587365</wp:posOffset>
               </wp:positionH>
               <wp:positionV relativeFrom="page">
-                <wp:posOffset>678815</wp:posOffset>
+                <wp:posOffset>679450</wp:posOffset>
               </wp:positionV>
-              <wp:extent cx="6350" cy="2540"/>
+              <wp:extent cx="7620" cy="3175"/>
               <wp:effectExtent l="0" t="0" r="0" b="0"/>
               <wp:wrapNone/>
-              <wp:docPr id="11" name="Image4"/>
+              <wp:docPr id="12" name="Image4"/>
               <a:graphic xmlns:a="http://schemas.openxmlformats.org/drawingml/2006/main">
                 <a:graphicData uri="http://schemas.microsoft.com/office/word/2010/wordprocessingShape">
                   <wps:wsp>
@@ -1558,7 +1695,7 @@
                     <wps:spPr>
                       <a:xfrm flipH="1">
                         <a:off x="0" y="0"/>
-                        <a:ext cx="5040" cy="720"/>
+                        <a:ext cx="6480" cy="1440"/>
                       </a:xfrm>
                       <a:prstGeom prst="line">
                         <a:avLst/>
@@ -1585,7 +1722,7 @@
         </mc:Choice>
         <mc:Fallback>
           <w:pict>
-            <v:line id="shape_0" from="439.95pt,53.45pt" to="440.3pt,53.45pt" ID="Image4" stroked="t" style="position:absolute;flip:x;mso-position-horizontal-relative:page;mso-position-vertical-relative:page">
+            <v:line id="shape_0" from="439.95pt,53.5pt" to="440.4pt,53.55pt" ID="Image4" stroked="t" style="position:absolute;flip:x;mso-position-horizontal-relative:page;mso-position-vertical-relative:page">
               <v:stroke color="black" weight="6480" joinstyle="round" endcap="flat"/>
               <v:fill o:detectmouseclick="t" on="false"/>
             </v:line>
@@ -1603,10 +1740,10 @@
               <wp:positionV relativeFrom="page">
                 <wp:posOffset>3596640</wp:posOffset>
               </wp:positionV>
-              <wp:extent cx="4681220" cy="109220"/>
+              <wp:extent cx="4681855" cy="109855"/>
               <wp:effectExtent l="0" t="0" r="0" b="0"/>
               <wp:wrapNone/>
-              <wp:docPr id="12" name="Frame5"/>
+              <wp:docPr id="13" name="Frame5"/>
               <a:graphic xmlns:a="http://schemas.openxmlformats.org/drawingml/2006/main">
                 <a:graphicData uri="http://schemas.microsoft.com/office/word/2010/wordprocessingShape">
                   <wps:wsp>
@@ -1614,7 +1751,7 @@
                     <wps:spPr>
                       <a:xfrm>
                         <a:off x="0" y="0"/>
-                        <a:ext cx="4680720" cy="108720"/>
+                        <a:ext cx="4681080" cy="109080"/>
                       </a:xfrm>
                       <a:prstGeom prst="rect">
                         <a:avLst/>
@@ -1657,7 +1794,25 @@
                             <w:rPr>
                               <w:color w:val="auto"/>
                             </w:rPr>
-                            <w:t>January 8, 2021</w:t>
+                            <w:t>March</w:t>
+                          </w:r>
+                          <w:r>
+                            <w:rPr>
+                              <w:color w:val="auto"/>
+                            </w:rPr>
+                            <w:t xml:space="preserve"> </w:t>
+                          </w:r>
+                          <w:r>
+                            <w:rPr>
+                              <w:color w:val="auto"/>
+                            </w:rPr>
+                            <w:t>1st</w:t>
+                          </w:r>
+                          <w:r>
+                            <w:rPr>
+                              <w:color w:val="auto"/>
+                            </w:rPr>
+                            <w:t>, 2021</w:t>
                           </w:r>
                         </w:p>
                       </w:txbxContent>
@@ -1673,7 +1828,7 @@
         </mc:Choice>
         <mc:Fallback>
           <w:pict>
-            <v:rect id="shape_0" ID="Frame5" stroked="f" style="position:absolute;margin-left:70.9pt;margin-top:283.2pt;width:368.5pt;height:8.5pt;mso-position-horizontal-relative:page;mso-position-vertical-relative:page">
+            <v:rect id="shape_0" ID="Frame5" stroked="f" style="position:absolute;margin-left:70.9pt;margin-top:283.2pt;width:368.55pt;height:8.55pt;mso-position-horizontal-relative:page;mso-position-vertical-relative:page">
               <w10:wrap type="square"/>
               <v:fill o:detectmouseclick="t" on="false"/>
               <v:stroke color="#3465a4" joinstyle="round" endcap="flat"/>
@@ -1704,7 +1859,25 @@
                       <w:rPr>
                         <w:color w:val="auto"/>
                       </w:rPr>
-                      <w:t>January 8, 2021</w:t>
+                      <w:t>March</w:t>
+                    </w:r>
+                    <w:r>
+                      <w:rPr>
+                        <w:color w:val="auto"/>
+                      </w:rPr>
+                      <w:t xml:space="preserve"> </w:t>
+                    </w:r>
+                    <w:r>
+                      <w:rPr>
+                        <w:color w:val="auto"/>
+                      </w:rPr>
+                      <w:t>1st</w:t>
+                    </w:r>
+                    <w:r>
+                      <w:rPr>
+                        <w:color w:val="auto"/>
+                      </w:rPr>
+                      <w:t>, 2021</w:t>
                     </w:r>
                   </w:p>
                 </w:txbxContent>
@@ -1724,10 +1897,10 @@
               <wp:positionV relativeFrom="page">
                 <wp:posOffset>1746250</wp:posOffset>
               </wp:positionV>
-              <wp:extent cx="3061335" cy="180975"/>
+              <wp:extent cx="3061970" cy="181610"/>
               <wp:effectExtent l="0" t="0" r="0" b="0"/>
               <wp:wrapNone/>
-              <wp:docPr id="14" name="Frame7"/>
+              <wp:docPr id="15" name="Frame7"/>
               <a:graphic xmlns:a="http://schemas.openxmlformats.org/drawingml/2006/main">
                 <a:graphicData uri="http://schemas.microsoft.com/office/word/2010/wordprocessingShape">
                   <wps:wsp>
@@ -1735,7 +1908,7 @@
                     <wps:spPr>
                       <a:xfrm>
                         <a:off x="0" y="0"/>
-                        <a:ext cx="3060720" cy="180360"/>
+                        <a:ext cx="3061440" cy="181080"/>
                       </a:xfrm>
                       <a:prstGeom prst="rect">
                         <a:avLst/>
@@ -1793,7 +1966,7 @@
         </mc:Choice>
         <mc:Fallback>
           <w:pict>
-            <v:rect id="shape_0" ID="Frame7" stroked="f" style="position:absolute;margin-left:82.2pt;margin-top:137.5pt;width:240.95pt;height:14.15pt;mso-position-horizontal-relative:page;mso-position-vertical-relative:page">
+            <v:rect id="shape_0" ID="Frame7" stroked="f" style="position:absolute;margin-left:82.2pt;margin-top:137.5pt;width:241pt;height:14.2pt;mso-position-horizontal-relative:page;mso-position-vertical-relative:page">
               <w10:wrap type="square"/>
               <v:fill o:detectmouseclick="t" on="false"/>
               <v:stroke color="#3465a4" joinstyle="round" endcap="flat"/>
@@ -1843,10 +2016,10 @@
               <wp:positionV relativeFrom="page">
                 <wp:posOffset>5717540</wp:posOffset>
               </wp:positionV>
-              <wp:extent cx="1441450" cy="4656455"/>
+              <wp:extent cx="1442085" cy="4657090"/>
               <wp:effectExtent l="0" t="0" r="0" b="0"/>
               <wp:wrapNone/>
-              <wp:docPr id="16" name="Frame6"/>
+              <wp:docPr id="17" name="Frame6"/>
               <a:graphic xmlns:a="http://schemas.openxmlformats.org/drawingml/2006/main">
                 <a:graphicData uri="http://schemas.microsoft.com/office/word/2010/wordprocessingShape">
                   <wps:wsp>
@@ -1854,7 +2027,7 @@
                     <wps:spPr>
                       <a:xfrm>
                         <a:off x="0" y="0"/>
-                        <a:ext cx="1440720" cy="4655880"/>
+                        <a:ext cx="1441440" cy="4656600"/>
                       </a:xfrm>
                       <a:prstGeom prst="rect">
                         <a:avLst/>
@@ -1898,7 +2071,7 @@
         </mc:Choice>
         <mc:Fallback>
           <w:pict>
-            <v:rect id="shape_0" ID="Frame6" stroked="f" style="position:absolute;margin-left:454.05pt;margin-top:450.2pt;width:113.4pt;height:366.55pt;mso-position-horizontal-relative:page;mso-position-vertical-relative:page">
+            <v:rect id="shape_0" ID="Frame6" stroked="f" style="position:absolute;margin-left:454.05pt;margin-top:450.2pt;width:113.45pt;height:366.6pt;mso-position-horizontal-relative:page;mso-position-vertical-relative:page">
               <w10:wrap type="none"/>
               <v:fill o:detectmouseclick="t" on="false"/>
               <v:stroke color="#3465a4" joinstyle="round" endcap="flat"/>
@@ -1934,10 +2107,10 @@
               <wp:positionV relativeFrom="page">
                 <wp:posOffset>3815715</wp:posOffset>
               </wp:positionV>
-              <wp:extent cx="20320" cy="20320"/>
+              <wp:extent cx="20955" cy="20955"/>
               <wp:effectExtent l="0" t="0" r="0" b="0"/>
               <wp:wrapNone/>
-              <wp:docPr id="18" name="Image5"/>
+              <wp:docPr id="19" name="Image5"/>
               <a:graphic xmlns:a="http://schemas.openxmlformats.org/drawingml/2006/main">
                 <a:graphicData uri="http://schemas.microsoft.com/office/word/2010/wordprocessingShape">
                   <wps:wsp>
@@ -1945,7 +2118,7 @@
                     <wps:spPr>
                       <a:xfrm>
                         <a:off x="0" y="0"/>
-                        <a:ext cx="19800" cy="19800"/>
+                        <a:ext cx="20160" cy="20160"/>
                       </a:xfrm>
                       <a:prstGeom prst="ellipse">
                         <a:avLst/>
@@ -1972,7 +2145,7 @@
         </mc:Choice>
         <mc:Fallback>
           <w:pict>
-            <v:oval id="shape_0" ID="Image5" fillcolor="black" stroked="f" style="position:absolute;margin-left:28.35pt;margin-top:300.45pt;width:1.5pt;height:1.5pt;mso-position-horizontal-relative:page;mso-position-vertical-relative:page">
+            <v:oval id="shape_0" ID="Image5" fillcolor="black" stroked="f" style="position:absolute;margin-left:28.35pt;margin-top:300.45pt;width:1.55pt;height:1.55pt;mso-position-horizontal-relative:page;mso-position-vertical-relative:page">
               <w10:wrap type="none"/>
               <v:fill o:detectmouseclick="t" type="solid" color2="white"/>
               <v:stroke color="#3465a4" joinstyle="round" endcap="flat"/>
@@ -1991,10 +2164,10 @@
               <wp:positionV relativeFrom="page">
                 <wp:posOffset>1205865</wp:posOffset>
               </wp:positionV>
-              <wp:extent cx="1445895" cy="867410"/>
+              <wp:extent cx="1446530" cy="868045"/>
               <wp:effectExtent l="0" t="0" r="0" b="0"/>
               <wp:wrapNone/>
-              <wp:docPr id="19" name="Image6"/>
+              <wp:docPr id="20" name="Image6"/>
               <a:graphic xmlns:a="http://schemas.openxmlformats.org/drawingml/2006/main">
                 <a:graphicData uri="http://schemas.microsoft.com/office/word/2010/wordprocessingShape">
                   <wps:wsp>
@@ -2002,7 +2175,7 @@
                     <wps:spPr>
                       <a:xfrm>
                         <a:off x="0" y="0"/>
-                        <a:ext cx="1445400" cy="866880"/>
+                        <a:ext cx="1445760" cy="867240"/>
                       </a:xfrm>
                       <a:prstGeom prst="rect">
                         <a:avLst/>
@@ -2027,7 +2200,7 @@
         </mc:Choice>
         <mc:Fallback>
           <w:pict>
-            <v:rect id="shape_0" ID="Image6" stroked="f" style="position:absolute;margin-left:453.6pt;margin-top:94.95pt;width:113.75pt;height:68.2pt;mso-position-horizontal-relative:page;mso-position-vertical-relative:page">
+            <v:rect id="shape_0" ID="Image6" stroked="f" style="position:absolute;margin-left:453.6pt;margin-top:94.95pt;width:113.8pt;height:68.25pt;mso-position-horizontal-relative:page;mso-position-vertical-relative:page">
               <w10:wrap type="none"/>
               <v:fill o:detectmouseclick="t" on="false"/>
               <v:stroke color="#3465a4" joinstyle="round" endcap="flat"/>
@@ -2046,10 +2219,10 @@
               <wp:positionV relativeFrom="paragraph">
                 <wp:posOffset>-1080135</wp:posOffset>
               </wp:positionV>
-              <wp:extent cx="1915795" cy="10693400"/>
+              <wp:extent cx="1916430" cy="10694035"/>
               <wp:effectExtent l="0" t="0" r="0" b="0"/>
               <wp:wrapSquare wrapText="bothSides"/>
-              <wp:docPr id="20" name="Frame2"/>
+              <wp:docPr id="21" name="Frame2"/>
               <a:graphic xmlns:a="http://schemas.openxmlformats.org/drawingml/2006/main">
                 <a:graphicData uri="http://schemas.microsoft.com/office/word/2010/wordprocessingShape">
                   <wps:wsp>
@@ -2057,7 +2230,7 @@
                     <wps:spPr>
                       <a:xfrm>
                         <a:off x="0" y="0"/>
-                        <a:ext cx="1915200" cy="10692720"/>
+                        <a:ext cx="1915920" cy="10693440"/>
                       </a:xfrm>
                       <a:prstGeom prst="rect">
                         <a:avLst/>
@@ -2116,7 +2289,7 @@
         </mc:Choice>
         <mc:Fallback>
           <w:pict>
-            <v:rect id="shape_0" ID="Frame2" stroked="f" style="position:absolute;margin-left:373.6pt;margin-top:-85.05pt;width:150.75pt;height:841.9pt">
+            <v:rect id="shape_0" ID="Frame2" stroked="f" style="position:absolute;margin-left:373.6pt;margin-top:-85.05pt;width:150.8pt;height:841.95pt">
               <w10:wrap type="none"/>
               <v:fill o:detectmouseclick="t" on="false"/>
               <v:stroke color="#3465a4" joinstyle="round" endcap="flat"/>
@@ -2165,12 +2338,12 @@
                 <wp:posOffset>360045</wp:posOffset>
               </wp:positionH>
               <wp:positionV relativeFrom="page">
-                <wp:posOffset>868680</wp:posOffset>
+                <wp:posOffset>871220</wp:posOffset>
               </wp:positionV>
-              <wp:extent cx="5287645" cy="5080"/>
+              <wp:extent cx="5288280" cy="5715"/>
               <wp:effectExtent l="0" t="0" r="0" b="0"/>
               <wp:wrapNone/>
-              <wp:docPr id="22" name="Image7"/>
+              <wp:docPr id="23" name="Image7"/>
               <a:graphic xmlns:a="http://schemas.openxmlformats.org/drawingml/2006/main">
                 <a:graphicData uri="http://schemas.microsoft.com/office/word/2010/wordprocessingShape">
                   <wps:wsp>
@@ -2178,7 +2351,7 @@
                     <wps:spPr>
                       <a:xfrm flipV="1">
                         <a:off x="0" y="0"/>
-                        <a:ext cx="5286960" cy="1800"/>
+                        <a:ext cx="5287680" cy="1440"/>
                       </a:xfrm>
                       <a:prstGeom prst="line">
                         <a:avLst/>
@@ -2205,7 +2378,7 @@
         </mc:Choice>
         <mc:Fallback>
           <w:pict>
-            <v:line id="shape_0" from="28.35pt,68.3pt" to="444.6pt,68.4pt" ID="Image7" stroked="t" style="position:absolute;flip:y;mso-position-horizontal-relative:page;mso-position-vertical-relative:page">
+            <v:line id="shape_0" from="28.35pt,68.55pt" to="444.65pt,68.6pt" ID="Image7" stroked="t" style="position:absolute;flip:y;mso-position-horizontal-relative:page;mso-position-vertical-relative:page">
               <v:stroke color="black" weight="6480" joinstyle="round" endcap="flat"/>
               <v:fill o:detectmouseclick="t" on="false"/>
             </v:line>
@@ -2221,12 +2394,12 @@
                 <wp:posOffset>5587365</wp:posOffset>
               </wp:positionH>
               <wp:positionV relativeFrom="page">
-                <wp:posOffset>678815</wp:posOffset>
+                <wp:posOffset>679450</wp:posOffset>
               </wp:positionV>
-              <wp:extent cx="4445" cy="2540"/>
+              <wp:extent cx="5080" cy="3175"/>
               <wp:effectExtent l="0" t="0" r="0" b="0"/>
               <wp:wrapNone/>
-              <wp:docPr id="23" name="Image8"/>
+              <wp:docPr id="24" name="Image8"/>
               <a:graphic xmlns:a="http://schemas.openxmlformats.org/drawingml/2006/main">
                 <a:graphicData uri="http://schemas.microsoft.com/office/word/2010/wordprocessingShape">
                   <wps:wsp>
@@ -2234,7 +2407,7 @@
                     <wps:spPr>
                       <a:xfrm flipH="1">
                         <a:off x="0" y="0"/>
-                        <a:ext cx="3240" cy="1800"/>
+                        <a:ext cx="4320" cy="2520"/>
                       </a:xfrm>
                       <a:prstGeom prst="line">
                         <a:avLst/>
@@ -2261,7 +2434,7 @@
         </mc:Choice>
         <mc:Fallback>
           <w:pict>
-            <v:line id="shape_0" from="439.95pt,53.4pt" to="440.15pt,53.5pt" ID="Image8" stroked="t" style="position:absolute;flip:x;mso-position-horizontal-relative:page;mso-position-vertical-relative:page">
+            <v:line id="shape_0" from="439.95pt,53.45pt" to="440.25pt,53.6pt" ID="Image8" stroked="t" style="position:absolute;flip:x;mso-position-horizontal-relative:page;mso-position-vertical-relative:page">
               <v:stroke color="black" weight="6480" joinstyle="round" endcap="flat"/>
               <v:fill o:detectmouseclick="t" on="false"/>
             </v:line>
@@ -2446,7 +2619,7 @@
           <wp:extent cx="2007235" cy="348615"/>
           <wp:effectExtent l="0" t="0" r="0" b="0"/>
           <wp:wrapTopAndBottom/>
-          <wp:docPr id="24" name="Image1" descr="logo4c"/>
+          <wp:docPr id="25" name="Image1" descr="logo4c"/>
           <wp:cNvGraphicFramePr>
             <a:graphicFrameLocks xmlns:a="http://schemas.openxmlformats.org/drawingml/2006/main" noChangeAspect="1"/>
           </wp:cNvGraphicFramePr>
@@ -2454,7 +2627,7 @@
             <a:graphicData uri="http://schemas.openxmlformats.org/drawingml/2006/picture">
               <pic:pic xmlns:pic="http://schemas.openxmlformats.org/drawingml/2006/picture">
                 <pic:nvPicPr>
-                  <pic:cNvPr id="24" name="Image1" descr="logo4c"/>
+                  <pic:cNvPr id="25" name="Image1" descr="logo4c"/>
                   <pic:cNvPicPr>
                     <a:picLocks noChangeAspect="1" noChangeArrowheads="1"/>
                   </pic:cNvPicPr>
@@ -2491,7 +2664,7 @@
           <wp:extent cx="100965" cy="53340"/>
           <wp:effectExtent l="0" t="0" r="0" b="0"/>
           <wp:wrapNone/>
-          <wp:docPr id="25" name="Image2" descr="brief"/>
+          <wp:docPr id="26" name="Image2" descr="brief"/>
           <wp:cNvGraphicFramePr>
             <a:graphicFrameLocks xmlns:a="http://schemas.openxmlformats.org/drawingml/2006/main" noChangeAspect="1"/>
           </wp:cNvGraphicFramePr>
@@ -2499,7 +2672,7 @@
             <a:graphicData uri="http://schemas.openxmlformats.org/drawingml/2006/picture">
               <pic:pic xmlns:pic="http://schemas.openxmlformats.org/drawingml/2006/picture">
                 <pic:nvPicPr>
-                  <pic:cNvPr id="25" name="Image2" descr="brief"/>
+                  <pic:cNvPr id="26" name="Image2" descr="brief"/>
                   <pic:cNvPicPr>
                     <a:picLocks noChangeAspect="1" noChangeArrowheads="1"/>
                   </pic:cNvPicPr>
@@ -2741,6 +2914,40 @@
       <w:szCs w:val="26"/>
     </w:rPr>
   </w:style>
+  <w:style w:type="paragraph" w:styleId="Heading4">
+    <w:name w:val="Heading 4"/>
+    <w:basedOn w:val="Heading"/>
+    <w:next w:val="TextBody"/>
+    <w:qFormat/>
+    <w:pPr>
+      <w:spacing w:before="120" w:after="120"/>
+      <w:outlineLvl w:val="3"/>
+    </w:pPr>
+    <w:rPr>
+      <w:rFonts w:ascii="Liberation Serif" w:hAnsi="Liberation Serif" w:eastAsia="DejaVu Sans" w:cs="DejaVu Sans"/>
+      <w:b/>
+      <w:bCs/>
+      <w:sz w:val="24"/>
+      <w:szCs w:val="24"/>
+    </w:rPr>
+  </w:style>
+  <w:style w:type="paragraph" w:styleId="Heading5">
+    <w:name w:val="Heading 5"/>
+    <w:basedOn w:val="Heading"/>
+    <w:next w:val="TextBody"/>
+    <w:qFormat/>
+    <w:pPr>
+      <w:spacing w:before="120" w:after="60"/>
+      <w:outlineLvl w:val="4"/>
+    </w:pPr>
+    <w:rPr>
+      <w:rFonts w:ascii="Liberation Serif" w:hAnsi="Liberation Serif" w:eastAsia="DejaVu Sans" w:cs="DejaVu Sans"/>
+      <w:b/>
+      <w:bCs/>
+      <w:sz w:val="20"/>
+      <w:szCs w:val="20"/>
+    </w:rPr>
+  </w:style>
   <w:style w:type="character" w:styleId="DefaultParagraphFont" w:default="1">
     <w:name w:val="Default Paragraph Font"/>
     <w:uiPriority w:val="1"/>
@@ -2957,6 +3164,22 @@
     <w:rPr>
       <w:color w:val="auto"/>
       <w:lang w:val="sv-SE"/>
+    </w:rPr>
+  </w:style>
+  <w:style w:type="character" w:styleId="ListLabel26">
+    <w:name w:val="ListLabel 26"/>
+    <w:qFormat/>
+    <w:rPr>
+      <w:color w:val="auto"/>
+      <w:lang w:val="sv-SE"/>
+    </w:rPr>
+  </w:style>
+  <w:style w:type="character" w:styleId="StrongEmphasis">
+    <w:name w:val="Strong Emphasis"/>
+    <w:qFormat/>
+    <w:rPr>
+      <w:b/>
+      <w:bCs/>
     </w:rPr>
   </w:style>
   <w:style w:type="paragraph" w:styleId="Heading">

</xml_diff>